<commit_message>
design doc major additions for chords, ready for review
</commit_message>
<xml_diff>
--- a/Report/Design Report Dataviz.docx
+++ b/Report/Design Report Dataviz.docx
@@ -849,10 +849,10 @@
           <w:noProof/>
         </w:rPr>
         <w:drawing>
-          <wp:inline distT="0" distB="0" distL="0" distR="0" wp14:anchorId="3326ED46" wp14:editId="6763FC1E">
-            <wp:extent cx="5934075" cy="2914650"/>
+          <wp:inline distT="0" distB="0" distL="0" distR="0" wp14:anchorId="15AF033B" wp14:editId="4A583061">
+            <wp:extent cx="5724525" cy="3028950"/>
             <wp:effectExtent l="0" t="0" r="9525" b="0"/>
-            <wp:docPr id="4" name="Picture 4"/>
+            <wp:docPr id="7" name="Picture 7"/>
             <wp:cNvGraphicFramePr>
               <a:graphicFrameLocks xmlns:a="http://schemas.openxmlformats.org/drawingml/2006/main" noChangeAspect="1"/>
             </wp:cNvGraphicFramePr>
@@ -860,13 +860,13 @@
               <a:graphicData uri="http://schemas.openxmlformats.org/drawingml/2006/picture">
                 <pic:pic xmlns:pic="http://schemas.openxmlformats.org/drawingml/2006/picture">
                   <pic:nvPicPr>
-                    <pic:cNvPr id="0" name="Picture 1"/>
+                    <pic:cNvPr id="0" name="Picture 2"/>
                     <pic:cNvPicPr>
                       <a:picLocks noChangeAspect="1" noChangeArrowheads="1"/>
                     </pic:cNvPicPr>
                   </pic:nvPicPr>
                   <pic:blipFill>
-                    <a:blip r:embed="rId9" cstate="print">
+                    <a:blip r:embed="rId9">
                       <a:extLst>
                         <a:ext uri="{28A0092B-C50C-407E-A947-70E740481C1C}">
                           <a14:useLocalDpi xmlns:a14="http://schemas.microsoft.com/office/drawing/2010/main" val="0"/>
@@ -881,7 +881,7 @@
                   <pic:spPr bwMode="auto">
                     <a:xfrm>
                       <a:off x="0" y="0"/>
-                      <a:ext cx="5934075" cy="2914650"/>
+                      <a:ext cx="5724525" cy="3028950"/>
                     </a:xfrm>
                     <a:prstGeom prst="rect">
                       <a:avLst/>
@@ -967,9 +967,9 @@
         <w:tblLook w:val="04A0" w:firstRow="1" w:lastRow="0" w:firstColumn="1" w:lastColumn="0" w:noHBand="0" w:noVBand="1"/>
       </w:tblPr>
       <w:tblGrid>
-        <w:gridCol w:w="3116"/>
-        <w:gridCol w:w="3117"/>
-        <w:gridCol w:w="3117"/>
+        <w:gridCol w:w="2997"/>
+        <w:gridCol w:w="3003"/>
+        <w:gridCol w:w="3016"/>
       </w:tblGrid>
       <w:tr>
         <w:trPr>
@@ -1173,7 +1173,15 @@
               <w:jc w:val="center"/>
             </w:pPr>
             <w:r>
-              <w:t>Wake Me Up On the Way</w:t>
+              <w:t xml:space="preserve">Wake Me Up </w:t>
+            </w:r>
+            <w:proofErr w:type="gramStart"/>
+            <w:r>
+              <w:t>On</w:t>
+            </w:r>
+            <w:proofErr w:type="gramEnd"/>
+            <w:r>
+              <w:t xml:space="preserve"> the Way</w:t>
             </w:r>
           </w:p>
         </w:tc>
@@ -1245,10 +1253,33 @@
     </w:p>
     <w:p>
       <w:r>
-        <w:t>The linkages between words used in the hottest song titles are shown lines connecting them. The size of each node on the border represents the relatively popularity</w:t>
-      </w:r>
-      <w:r>
-        <w:t>. The magnitude of the linkage is shown as a tooltip.</w:t>
+        <w:t>Each node represents a word which is used in a song title. Each link between nodes represents a pair of words which are used together in a song title.</w:t>
+      </w:r>
+    </w:p>
+    <w:p>
+      <w:r>
+        <w:t xml:space="preserve">The size of each node </w:t>
+      </w:r>
+      <w:r>
+        <w:t>on the border represents the relatively popularity</w:t>
+      </w:r>
+      <w:r>
+        <w:t xml:space="preserve"> of the word</w:t>
+      </w:r>
+      <w:r>
+        <w:t xml:space="preserve">. The magnitude of the linkage </w:t>
+      </w:r>
+      <w:r>
+        <w:t>(</w:t>
+      </w:r>
+      <w:r>
+        <w:t>occurrences of each word pair in all song titles</w:t>
+      </w:r>
+      <w:r>
+        <w:t xml:space="preserve">) </w:t>
+      </w:r>
+      <w:r>
+        <w:t>is shown as a tooltip.</w:t>
       </w:r>
     </w:p>
     <w:p>
@@ -1262,6 +1293,20 @@
     <w:p>
       <w:r>
         <w:t xml:space="preserve">Why should the user utilize this visualization? What task do you expect a user to fulfill with this visualization? You should list at least the main task, but you can include some secondary tasks that the visualization also allows the user to do. </w:t>
+      </w:r>
+    </w:p>
+    <w:p>
+      <w:pPr>
+        <w:pStyle w:val="Heading3"/>
+        <w:rPr>
+          <w:u w:val="single"/>
+        </w:rPr>
+      </w:pPr>
+      <w:r>
+        <w:rPr>
+          <w:u w:val="single"/>
+        </w:rPr>
+        <w:t>The other viz</w:t>
       </w:r>
     </w:p>
     <w:p>
@@ -1331,11 +1376,66 @@
     </w:p>
     <w:p>
       <w:pPr>
-        <w:pStyle w:val="Heading1"/>
+        <w:pStyle w:val="Heading3"/>
+        <w:rPr>
+          <w:u w:val="single"/>
+        </w:rPr>
+      </w:pPr>
+      <w:r>
+        <w:rPr>
+          <w:u w:val="single"/>
+        </w:rPr>
+        <w:t>Chord Diagram - Hot Song Titles</w:t>
+      </w:r>
+    </w:p>
+    <w:p>
+      <w:pPr>
+        <w:numPr>
+          <w:ilvl w:val="0"/>
+          <w:numId w:val="2"/>
+        </w:numPr>
+        <w:rPr>
+          <w:b/>
+        </w:rPr>
+      </w:pPr>
+      <w:r>
+        <w:rPr>
+          <w:b/>
+        </w:rPr>
+        <w:t xml:space="preserve">Allow user to create </w:t>
+      </w:r>
+      <w:r>
+        <w:rPr>
+          <w:b/>
+        </w:rPr>
+        <w:t>new and interesting song titles</w:t>
+      </w:r>
+      <w:r>
+        <w:rPr>
+          <w:b/>
+        </w:rPr>
+        <w:t xml:space="preserve"> </w:t>
+      </w:r>
+    </w:p>
+    <w:p>
+      <w:pPr>
+        <w:numPr>
+          <w:ilvl w:val="0"/>
+          <w:numId w:val="2"/>
+        </w:numPr>
+        <w:spacing w:before="0"/>
       </w:pPr>
       <w:bookmarkStart w:id="8" w:name="_bm6vmjj69xc1" w:colFirst="0" w:colLast="0"/>
       <w:bookmarkEnd w:id="8"/>
       <w:r>
+        <w:t>Highlight differences in word usage between the hottest and least hot songs</w:t>
+      </w:r>
+    </w:p>
+    <w:p>
+      <w:pPr>
+        <w:pStyle w:val="Heading1"/>
+      </w:pPr>
+      <w:r>
         <w:t>Design Decisions: Visual Encodings &amp; Interactions</w:t>
       </w:r>
     </w:p>
@@ -1379,7 +1479,7 @@
         <w:rPr>
           <w:u w:val="single"/>
         </w:rPr>
-        <w:t>Goal</w:t>
+        <w:t>Principles</w:t>
       </w:r>
       <w:r>
         <w:t xml:space="preserve">: </w:t>
@@ -1387,28 +1487,37 @@
     </w:p>
     <w:p>
       <w:r>
-        <w:t xml:space="preserve">Since </w:t>
-      </w:r>
-      <w:r>
-        <w:t xml:space="preserve">this chart starts out </w:t>
-      </w:r>
-      <w:r>
-        <w:t>interactiv</w:t>
-      </w:r>
-      <w:r>
-        <w:t>e</w:t>
-      </w:r>
-      <w:r>
-        <w:t xml:space="preserve">, every element </w:t>
+        <w:lastRenderedPageBreak/>
+        <w:t xml:space="preserve">The </w:t>
+      </w:r>
+      <w:r>
+        <w:t xml:space="preserve">driving </w:t>
+      </w:r>
+      <w:r>
+        <w:t xml:space="preserve">principle of this chord diagram is ease of interaction. </w:t>
+      </w:r>
+      <w:r>
+        <w:t xml:space="preserve">Depending on the luck and interest of the user, they may or may not find a spectacular new title. However, they should feel as if they could and understand how to do so if they spent more time with it. </w:t>
+      </w:r>
+    </w:p>
+    <w:p>
+      <w:r>
+        <w:t>E</w:t>
+      </w:r>
+      <w:r>
+        <w:t xml:space="preserve">very element </w:t>
       </w:r>
       <w:r>
         <w:t xml:space="preserve">starts out </w:t>
       </w:r>
       <w:r>
-        <w:t xml:space="preserve">equally readable. The interaction and connections between nodes likewise. </w:t>
-      </w:r>
-      <w:r>
-        <w:t>As the user explores each word, I used a visualization which aligns the focus of the chart with the user’s cursor, dimming irrelevant nodes.</w:t>
+        <w:t>presented with equal prominence</w:t>
+      </w:r>
+      <w:r>
+        <w:t xml:space="preserve">. </w:t>
+      </w:r>
+      <w:r>
+        <w:t>Admittedly this is somewhat overwhelming at first. However, as soon as the cursor moves over any element, all other elements are immediately suppressed and the mouseover element remains highlighted. Aided by the dark background, the highlighted chords give the user a pathfinding mechanism enabling exploration. In this way, I help align the presentation of the data to the user’s visual focus.</w:t>
       </w:r>
     </w:p>
     <w:p>
@@ -1416,8 +1525,353 @@
         <w:rPr>
           <w:u w:val="single"/>
         </w:rPr>
+        <w:t>Colors</w:t>
+      </w:r>
+      <w:r>
+        <w:t>:</w:t>
+      </w:r>
+    </w:p>
+    <w:p>
+      <w:r>
+        <w:t xml:space="preserve">Background: </w:t>
+      </w:r>
+      <w:r>
+        <w:t xml:space="preserve">I used the </w:t>
+      </w:r>
+      <w:r>
+        <w:t>RGB</w:t>
+      </w:r>
+      <w:r>
+        <w:t xml:space="preserve"> </w:t>
+      </w:r>
+      <w:r>
+        <w:t xml:space="preserve">value </w:t>
+      </w:r>
+      <w:r>
+        <w:t>[</w:t>
+      </w:r>
+      <w:r>
+        <w:t>50, 50, 50</w:t>
+      </w:r>
+      <w:r>
+        <w:t>]</w:t>
+      </w:r>
+      <w:r>
+        <w:t xml:space="preserve">. A dark </w:t>
+      </w:r>
+      <w:r>
+        <w:t xml:space="preserve">background </w:t>
+      </w:r>
+      <w:r>
+        <w:t xml:space="preserve">greatly </w:t>
+      </w:r>
+      <w:r>
+        <w:t>enhanc</w:t>
+      </w:r>
+      <w:r>
+        <w:t>es</w:t>
+      </w:r>
+      <w:r>
+        <w:t xml:space="preserve"> readability of fine, light-colored lines.</w:t>
+      </w:r>
+      <w:r>
+        <w:t xml:space="preserve"> </w:t>
+      </w:r>
+      <w:r>
+        <w:t>I found that a pure black background creates slightly more uncomfortable contrast against the brightly color palette.</w:t>
+      </w:r>
+    </w:p>
+    <w:p>
+      <w:r>
+        <w:t xml:space="preserve">Text: </w:t>
+      </w:r>
+      <w:r>
+        <w:t>Wheat (</w:t>
+      </w:r>
+      <w:r>
+        <w:t>#F5DEB3</w:t>
+      </w:r>
+      <w:r>
+        <w:t xml:space="preserve">) gives a pleasant contrast </w:t>
+      </w:r>
+      <w:r>
+        <w:t xml:space="preserve">to </w:t>
+      </w:r>
+      <w:r>
+        <w:t xml:space="preserve">the </w:t>
+      </w:r>
+      <w:r>
+        <w:t>dark background</w:t>
+      </w:r>
+      <w:r>
+        <w:t xml:space="preserve"> </w:t>
+      </w:r>
+      <w:r>
+        <w:t xml:space="preserve">and </w:t>
+      </w:r>
+      <w:r>
+        <w:t xml:space="preserve">does not replicate any of the </w:t>
+      </w:r>
+      <w:r>
+        <w:t xml:space="preserve">colors of the chords. </w:t>
+      </w:r>
+      <w:r>
+        <w:t>Thus</w:t>
+      </w:r>
+      <w:r>
+        <w:t xml:space="preserve">, it avoids </w:t>
+      </w:r>
+      <w:r>
+        <w:t xml:space="preserve">creating confusion about labels being associated with more than their individual node. </w:t>
+      </w:r>
+    </w:p>
+    <w:p>
+      <w:r>
+        <w:t xml:space="preserve">Node and </w:t>
+      </w:r>
+      <w:r>
+        <w:t>E</w:t>
+      </w:r>
+      <w:r>
+        <w:t xml:space="preserve">dge: </w:t>
+      </w:r>
+      <w:r>
+        <w:t xml:space="preserve">For convenience, I chose to use </w:t>
+      </w:r>
+      <w:r>
+        <w:t xml:space="preserve">D3 </w:t>
+      </w:r>
+      <w:r>
+        <w:t>palette [Categorical.Set1]</w:t>
+      </w:r>
+      <w:r>
+        <w:t>. F</w:t>
+      </w:r>
+      <w:r>
+        <w:t xml:space="preserve">or </w:t>
+      </w:r>
+      <w:r>
+        <w:t xml:space="preserve">a diagram of </w:t>
+      </w:r>
+      <w:r>
+        <w:t>~30 nodes</w:t>
+      </w:r>
+      <w:r>
+        <w:t xml:space="preserve">, each color is repeated </w:t>
+      </w:r>
+      <w:r>
+        <w:t xml:space="preserve">about </w:t>
+      </w:r>
+      <w:r>
+        <w:t>3 times</w:t>
+      </w:r>
+      <w:r>
+        <w:t xml:space="preserve">. </w:t>
+      </w:r>
+      <w:r>
+        <w:t xml:space="preserve">To mitigate the impact for those who are red-green colorblind, the two colors are never placed adjacent to each other. Furthermore, </w:t>
+      </w:r>
+      <w:r>
+        <w:t>bright edges against dark background would still help with finding connections.</w:t>
+      </w:r>
+    </w:p>
+    <w:p>
+      <w:r>
+        <w:rPr>
+          <w:u w:val="single"/>
+        </w:rPr>
+        <w:t>Fonts</w:t>
+      </w:r>
+      <w:r>
+        <w:t>:</w:t>
+      </w:r>
+    </w:p>
+    <w:p>
+      <w:r>
+        <w:t>Size</w:t>
+      </w:r>
+      <w:r>
+        <w:t xml:space="preserve">: </w:t>
+      </w:r>
+      <w:r>
+        <w:t xml:space="preserve">Given the density of data, fonts are sized </w:t>
+      </w:r>
+      <w:r>
+        <w:t xml:space="preserve">to maximum that will fit on screen. This </w:t>
+      </w:r>
+      <w:r>
+        <w:t xml:space="preserve">ultimately became </w:t>
+      </w:r>
+      <w:r>
+        <w:t>dependent on maximum word length</w:t>
+      </w:r>
+      <w:r>
+        <w:t xml:space="preserve">. Height is the limiting factor for desktop displays since they are typically 16:9 aspect ratio. However, width is the limiting factor for portrait mode mobile displays. For example, the </w:t>
+      </w:r>
+      <w:r>
+        <w:t xml:space="preserve">Samsung </w:t>
+      </w:r>
+      <w:r>
+        <w:t>G</w:t>
+      </w:r>
+      <w:r>
+        <w:t xml:space="preserve">alaxy S10 </w:t>
+      </w:r>
+      <w:r>
+        <w:t xml:space="preserve">is </w:t>
+      </w:r>
+      <w:r>
+        <w:t>3200x1440</w:t>
+      </w:r>
+      <w:r>
+        <w:t xml:space="preserve"> and the iP</w:t>
+      </w:r>
+      <w:r>
+        <w:t xml:space="preserve">hone 11 </w:t>
+      </w:r>
+      <w:r>
+        <w:t xml:space="preserve">is </w:t>
+      </w:r>
+      <w:r>
+        <w:t>1792x828</w:t>
+      </w:r>
+      <w:r>
+        <w:t>;</w:t>
+      </w:r>
+      <w:r>
+        <w:t xml:space="preserve"> both </w:t>
+      </w:r>
+      <w:r>
+        <w:t>are 9:20</w:t>
+      </w:r>
+      <w:r>
+        <w:t xml:space="preserve"> aspect ratio. </w:t>
+      </w:r>
+      <w:r>
+        <w:t xml:space="preserve">Theoretically, you can encourage users to turn their phones but </w:t>
+      </w:r>
+      <w:r>
+        <w:t>it’s an extra second of work which is a meaningful</w:t>
+      </w:r>
+      <w:r>
+        <w:t xml:space="preserve"> amount</w:t>
+      </w:r>
+      <w:r>
+        <w:t>.</w:t>
+      </w:r>
+      <w:r>
+        <w:t xml:space="preserve"> Alas, the old 4:3 aspect ratio is best for circular diagrams but CRTs are as extinct as floppy disks.</w:t>
+      </w:r>
+    </w:p>
+    <w:p>
+      <w:r>
+        <w:t>Font selected: Arial</w:t>
+      </w:r>
+      <w:r>
+        <w:t xml:space="preserve"> is the </w:t>
+      </w:r>
+      <w:r>
+        <w:t>classic</w:t>
+      </w:r>
+      <w:r>
+        <w:t xml:space="preserve"> and well-suited for our task. I</w:t>
+      </w:r>
+      <w:r>
+        <w:t>t’s web-safe, free</w:t>
+      </w:r>
+      <w:r>
+        <w:t xml:space="preserve"> and </w:t>
+      </w:r>
+      <w:r>
+        <w:t>readable.</w:t>
+      </w:r>
+      <w:r>
+        <w:t xml:space="preserve"> Looking back on it, the kerning is a bit smaller than ideal. Given the odd angles in which text appears, more generous spacing would help with readability even at the expense of screen real estate. </w:t>
+      </w:r>
+    </w:p>
+    <w:p>
+      <w:r>
+        <w:rPr>
+          <w:u w:val="single"/>
+        </w:rPr>
+        <w:t>Rotation</w:t>
+      </w:r>
+      <w:r>
+        <w:t xml:space="preserve">: </w:t>
+      </w:r>
+    </w:p>
+    <w:p>
+      <w:r>
+        <w:t xml:space="preserve">This was a </w:t>
+      </w:r>
+      <w:r>
+        <w:t xml:space="preserve">difficult </w:t>
+      </w:r>
+      <w:r>
+        <w:t xml:space="preserve">decision. </w:t>
+      </w:r>
+      <w:r>
+        <w:t xml:space="preserve">Horizontal </w:t>
+      </w:r>
+      <w:r>
+        <w:t>te</w:t>
+      </w:r>
+      <w:r>
+        <w:t>x</w:t>
+      </w:r>
+      <w:r>
+        <w:t xml:space="preserve">t labels improved label legibility but diminished the </w:t>
+      </w:r>
+      <w:r>
+        <w:t>relationship between labels and nodes. Rotating text labels improved the natural flow of the eye from label to node to chord. However, labels at the very top and bottom of the diagram are difficult to read. Ultimately, I chose to prioritize maintaining the circular theme of the chart. To aid the user, all tooltips are displayed horizontally.</w:t>
+      </w:r>
+    </w:p>
+    <w:p>
+      <w:r>
+        <w:rPr>
+          <w:u w:val="single"/>
+        </w:rPr>
+        <w:t>Layout</w:t>
+      </w:r>
+      <w:r>
+        <w:rPr>
+          <w:u w:val="single"/>
+        </w:rPr>
+        <w:t xml:space="preserve"> (in the Tableau Story)</w:t>
+      </w:r>
+      <w:r>
+        <w:t xml:space="preserve">: </w:t>
+      </w:r>
+    </w:p>
+    <w:p>
+      <w:r>
         <w:lastRenderedPageBreak/>
-        <w:t>Colors</w:t>
+        <w:t>Since chord diagrams are not as well-known or self-explanatory, I chose to start by giving the user some samples of what they expect to find. Even if the user does not explore the graph themselves, they don’t leave the slide empty</w:t>
+      </w:r>
+      <w:r>
+        <w:t>-</w:t>
+      </w:r>
+      <w:r>
+        <w:t xml:space="preserve">handed. </w:t>
+      </w:r>
+    </w:p>
+    <w:p>
+      <w:r>
+        <w:t>Nonetheless, I hope that the large brightly colored d</w:t>
+      </w:r>
+      <w:r>
+        <w:t>iagram in the middle</w:t>
+      </w:r>
+      <w:r>
+        <w:t xml:space="preserve"> of the page would encourage users to play with it for at least a bit. Please note that the for the sake of time and consistency during the presentation, we replaced the live chart with an animated gif showing how to create the title “Rest All Day, Out All Night.”</w:t>
+      </w:r>
+    </w:p>
+    <w:p>
+      <w:r>
+        <w:rPr>
+          <w:u w:val="single"/>
+        </w:rPr>
+        <w:t>Desktop/Mobile</w:t>
       </w:r>
       <w:r>
         <w:t>:</w:t>
@@ -1425,114 +1879,32 @@
     </w:p>
     <w:p>
       <w:r>
-        <w:t xml:space="preserve">Background: </w:t>
-      </w:r>
-      <w:r>
-        <w:t xml:space="preserve">I used the color </w:t>
+        <w:t xml:space="preserve">Because of the number of nodes, this diagram is best suited for desktop usage. While it does dynamically scale, zooming out becomes problematic as discussed </w:t>
+      </w:r>
+      <w:r>
+        <w:t>in below in “Nodes and Edges”</w:t>
+      </w:r>
+      <w:r>
+        <w:t xml:space="preserve">. Mobile also has no concept of cursor which makes the </w:t>
+      </w:r>
+      <w:proofErr w:type="gramStart"/>
+      <w:r>
+        <w:t>on hover</w:t>
+      </w:r>
+      <w:proofErr w:type="gramEnd"/>
+      <w:r>
+        <w:t xml:space="preserve"> effect much less useful. The alternative using </w:t>
       </w:r>
       <w:proofErr w:type="spellStart"/>
       <w:r>
-        <w:t>rgb</w:t>
+        <w:t>H</w:t>
+      </w:r>
+      <w:r>
+        <w:t>oloviews</w:t>
       </w:r>
       <w:proofErr w:type="spellEnd"/>
       <w:r>
-        <w:t>(50, 50, 50)</w:t>
-      </w:r>
-      <w:r>
-        <w:t xml:space="preserve">. A dark </w:t>
-      </w:r>
-      <w:r>
-        <w:t xml:space="preserve">(but not black) background </w:t>
-      </w:r>
-      <w:r>
-        <w:t xml:space="preserve">serves the dual purpose of </w:t>
-      </w:r>
-      <w:r>
-        <w:t>to 1) reduc</w:t>
-      </w:r>
-      <w:r>
-        <w:t>ing</w:t>
-      </w:r>
-      <w:r>
-        <w:t xml:space="preserve"> eyestrain</w:t>
-      </w:r>
-      <w:r>
-        <w:t xml:space="preserve"> and </w:t>
-      </w:r>
-      <w:r>
-        <w:t>2) enhanc</w:t>
-      </w:r>
-      <w:r>
-        <w:t>ing</w:t>
-      </w:r>
-      <w:r>
-        <w:t xml:space="preserve"> readability of fine, light-colored edge lines.</w:t>
-      </w:r>
-      <w:r>
-        <w:t xml:space="preserve"> </w:t>
-      </w:r>
-      <w:proofErr w:type="spellStart"/>
-      <w:r>
-        <w:t>XXXCitation</w:t>
-      </w:r>
-      <w:proofErr w:type="spellEnd"/>
-    </w:p>
-    <w:p>
-      <w:r>
-        <w:t xml:space="preserve">Text: </w:t>
-      </w:r>
-      <w:r>
-        <w:t>Wheat (</w:t>
-      </w:r>
-      <w:r>
-        <w:t>#F5DEB3</w:t>
-      </w:r>
-      <w:r>
-        <w:t xml:space="preserve">) gives a pleasant contrast </w:t>
-      </w:r>
-      <w:r>
-        <w:t xml:space="preserve">to </w:t>
-      </w:r>
-      <w:r>
-        <w:t xml:space="preserve">the </w:t>
-      </w:r>
-      <w:r>
-        <w:t>dark background</w:t>
-      </w:r>
-      <w:r>
-        <w:t xml:space="preserve"> </w:t>
-      </w:r>
-      <w:r>
-        <w:t xml:space="preserve">and </w:t>
-      </w:r>
-      <w:r>
-        <w:t xml:space="preserve">does not replicate any of the </w:t>
-      </w:r>
-      <w:r>
-        <w:t xml:space="preserve">colors of the chords. </w:t>
-      </w:r>
-      <w:r>
-        <w:t xml:space="preserve">In this way, it avoids </w:t>
-      </w:r>
-      <w:r>
-        <w:t>giving any impression that all labels are tied to a specific subsets of chord.</w:t>
-      </w:r>
-    </w:p>
-    <w:p>
-      <w:r>
-        <w:t xml:space="preserve">Node and edge palette: </w:t>
-      </w:r>
-      <w:r>
-        <w:t>Using D3 color palettes. F</w:t>
-      </w:r>
-      <w:r>
-        <w:t>or ~30 nodes</w:t>
-      </w:r>
-      <w:r>
-        <w:t>, each color is repeated 3 times</w:t>
-      </w:r>
-      <w:r>
-        <w:t>. Colors represent separation only, not encoding other meaning so can choose something visually pleasing. Unfortunately, no way to avoid pairs of colors in common colorblindness space. However, bright edges against dark background would still help with finding connections.</w:t>
+        <w:t xml:space="preserve"> is far better suited to mobile use.</w:t>
       </w:r>
     </w:p>
     <w:p>
@@ -1540,69 +1912,62 @@
         <w:rPr>
           <w:u w:val="single"/>
         </w:rPr>
-        <w:t>Fonts</w:t>
-      </w:r>
-      <w:r>
-        <w:t>:</w:t>
-      </w:r>
-    </w:p>
-    <w:p>
-      <w:r>
-        <w:t xml:space="preserve">Sized to maximum that will fit on screen. This is dependent on maximum word length as width, rather than height, is the biggest limiting factor. Why? Desktop displays are 16:9 aspect ratio, horizontal. Ex: Samsung galaxy S10 3200x1440,  </w:t>
-      </w:r>
-      <w:proofErr w:type="spellStart"/>
-      <w:r>
-        <w:t>iphone</w:t>
-      </w:r>
-      <w:proofErr w:type="spellEnd"/>
-      <w:r>
-        <w:t xml:space="preserve"> 11 1792x828, both 20:9 aspect ratio VERTICAL. </w:t>
-      </w:r>
-    </w:p>
-    <w:p>
-      <w:r>
-        <w:t>And yeah, you can make people turn their phones but it’s an extra second of work which is a meaningful amount.</w:t>
-      </w:r>
-    </w:p>
-    <w:p>
-      <w:r>
-        <w:t>Font selected: Arial, it’s a classic, it’s web-safe, it’s free. Pretty well readable.</w:t>
-      </w:r>
-    </w:p>
-    <w:p>
-      <w:r>
-        <w:t xml:space="preserve">Probably little difference in serif vs sans: </w:t>
-      </w:r>
-      <w:hyperlink r:id="rId10" w:history="1">
-        <w:r>
-          <w:rPr>
-            <w:rStyle w:val="Hyperlink"/>
-          </w:rPr>
-          <w:t>https://www.ncbi.nlm.nih.gov/pmc/articles/PMC4612630/</w:t>
-        </w:r>
-      </w:hyperlink>
-    </w:p>
-    <w:p>
-      <w:r>
-        <w:t>Tested on: [</w:t>
-      </w:r>
-      <w:r>
-        <w:t>San Francisco</w:t>
-      </w:r>
-      <w:r>
-        <w:t xml:space="preserve">, </w:t>
-      </w:r>
-      <w:r>
-        <w:t>Salt Lake City</w:t>
-      </w:r>
-      <w:r>
-        <w:t xml:space="preserve">, </w:t>
-      </w:r>
-      <w:r>
-        <w:t>Washington</w:t>
-      </w:r>
-      <w:r>
-        <w:t>]</w:t>
+        <w:t>Number of nodes and edges</w:t>
+      </w:r>
+      <w:r>
+        <w:t xml:space="preserve">: </w:t>
+      </w:r>
+    </w:p>
+    <w:p>
+      <w:r>
+        <w:t xml:space="preserve">This </w:t>
+      </w:r>
+      <w:r>
+        <w:t xml:space="preserve">was </w:t>
+      </w:r>
+      <w:r>
+        <w:t>a huge part of testing</w:t>
+      </w:r>
+      <w:r>
+        <w:t xml:space="preserve"> and probably the most difficult design decision</w:t>
+      </w:r>
+      <w:r>
+        <w:t xml:space="preserve">. The more nodes and edges, the more complex and interesting connections are revealed. </w:t>
+      </w:r>
+      <w:r>
+        <w:t>However, t</w:t>
+      </w:r>
+      <w:r>
+        <w:t>here is a massive tradeoff in usability and readability beyond a certain point.</w:t>
+      </w:r>
+      <w:r>
+        <w:t xml:space="preserve"> A chart with fewer than 20 nodes dies a rather dull death; there are simply not many interesting titles. </w:t>
+      </w:r>
+    </w:p>
+    <w:p>
+      <w:r>
+        <w:t>Chaos springs from chart</w:t>
+      </w:r>
+      <w:r>
+        <w:t>s</w:t>
+      </w:r>
+      <w:r>
+        <w:t xml:space="preserve"> with more than </w:t>
+      </w:r>
+      <w:r>
+        <w:t>10</w:t>
+      </w:r>
+      <w:r>
+        <w:t xml:space="preserve">0 nodes. Nodes are difficult to pick and the thin lines are difficult to follow. Each edge node has an average angular size of </w:t>
+      </w:r>
+      <w:r>
+        <w:t>25</w:t>
+      </w:r>
+      <w:r>
+        <w:t xml:space="preserve"> pixels. In practice, less popular words will have an edge length of &lt;10 pixels. </w:t>
+      </w:r>
+      <w:r>
+        <w:t>Compare this the average cell height in Excel of ~40 pixels – I would be limiting the usability of the chart to Excel wizards and competitive FPS gamers.</w:t>
       </w:r>
     </w:p>
     <w:p>
@@ -1610,64 +1975,37 @@
         <w:rPr>
           <w:u w:val="single"/>
         </w:rPr>
-        <w:t>Rotation</w:t>
-      </w:r>
-      <w:r>
-        <w:t>:</w:t>
-      </w:r>
-      <w:r>
-        <w:t xml:space="preserve"> </w:t>
-      </w:r>
-    </w:p>
-    <w:p>
-      <w:r>
-        <w:t>Struggled so much with rotation. Rotation helps to fit in more nodes. But diminishes readability especially near 12 and 6 o clock. Not rotation requires smaller font sizes and destroys the visual entry angle (follow the direction of the word to the chord and then along the curve). I don’t know dawg, choices be hard.</w:t>
-      </w:r>
-    </w:p>
-    <w:p>
+        <w:t xml:space="preserve">Size of </w:t>
+      </w:r>
       <w:r>
         <w:rPr>
           <w:u w:val="single"/>
         </w:rPr>
-        <w:t>Layout</w:t>
-      </w:r>
-      <w:r>
-        <w:t>:</w:t>
-      </w:r>
-      <w:r>
-        <w:t xml:space="preserve"> </w:t>
-      </w:r>
-    </w:p>
-    <w:p>
-      <w:r>
-        <w:t xml:space="preserve">(Referring to integration in Tableau Story) </w:t>
-      </w:r>
-      <w:r>
-        <w:t>Title up top naturally. Chords are less popular so needs some explanation of what the user can do with it.</w:t>
-      </w:r>
-    </w:p>
-    <w:p>
-      <w:r>
-        <w:t>Diagram in the middle, large. Bright colors draw the eye and interactivity encourages users to play with it.</w:t>
-      </w:r>
-    </w:p>
-    <w:p>
-      <w:r>
-        <w:t>Samples at the bottom. If the user gets bored or lost and starts to scroll, samples help capture their attention for what’s possible. Even if they leave, they still leave with something and not empty-handed.</w:t>
-      </w:r>
-    </w:p>
-    <w:p>
-      <w:r>
-        <w:t>Number of nodes and edges: This is a huge part of testing. The more nodes and edges, the more complex and interesting connections are revealed. There is a massive tradeoff in usability and readability beyond a certain point.</w:t>
-      </w:r>
-    </w:p>
-    <w:p/>
+        <w:t>nodes and edges</w:t>
+      </w:r>
+      <w:r>
+        <w:t xml:space="preserve">: </w:t>
+      </w:r>
+    </w:p>
+    <w:p>
+      <w:r>
+        <w:t xml:space="preserve">The size of each node is proportional to its term frequency. This creates a problem where common words (e.g. “the”, “you”) take up a huge amount of screen space, thus squeezing other words. Less common, but more interesting, words then become difficult to select. To resolve this, I manually adjusted the </w:t>
+      </w:r>
+      <w:r>
+        <w:t>raw frequency using roughly a log scale. What this detracts from scientific accuracy, it enhances in usability.</w:t>
+      </w:r>
+    </w:p>
+    <w:p>
+      <w:r>
+        <w:t>I also implemented a cut-off so that words with fewer than 4 total connections are excluded from the final output. These terminal words add little to the variety that a user may find.</w:t>
+      </w:r>
+    </w:p>
     <w:p>
       <w:r>
         <w:rPr>
           <w:u w:val="single"/>
         </w:rPr>
-        <w:t>Interactivity</w:t>
+        <w:t>References</w:t>
       </w:r>
       <w:r>
         <w:t xml:space="preserve">: </w:t>
@@ -1675,43 +2013,10 @@
     </w:p>
     <w:p>
       <w:r>
-        <w:t>Mid-chord node circle: node already have so much going on, helps the user match the label with the node, most importantly FIND THE HOVEROVER activation. Minimally distracting. Set to black to give slight offset to background. [REPLACE: enable hover over on big node bar]</w:t>
-      </w:r>
-    </w:p>
-    <w:p>
-      <w:r>
-        <w:t>Admittedly, testing not scientifically rigorous but indicates the problem: too few nodes doesn’t give enough choices. Too many nodes makes it impossible to follow or overloads the mental map.</w:t>
-      </w:r>
-    </w:p>
-    <w:p>
-      <w:r>
-        <w:t>Can help the user by weight of edges. Too many edges of weight = 1 clutters up the space but introduces options which are simply not very popular in practice i.e. only one song title has this combination of words. Whereas, setting edge weight of 4 means four songs had this combination of words.</w:t>
-      </w:r>
-    </w:p>
-    <w:p>
-      <w:r>
-        <w:t xml:space="preserve">Even better, and this is what is implemented, choosing by node weight. If a word has weight 4, then it was used in some combination 4 times. So user has more possible paths from that word. </w:t>
-      </w:r>
-    </w:p>
-    <w:p>
-      <w:r>
-        <w:t>Retain definite and indefinite article since it’s a useful origin and intermediate</w:t>
-      </w:r>
-    </w:p>
-    <w:p>
-      <w:r>
-        <w:rPr>
-          <w:u w:val="single"/>
-        </w:rPr>
-        <w:t>References</w:t>
-      </w:r>
-      <w:r>
-        <w:t xml:space="preserve">: </w:t>
-      </w:r>
-    </w:p>
-    <w:p>
-      <w:r>
-        <w:t xml:space="preserve">Based on D3 wrapper by </w:t>
+        <w:t xml:space="preserve">My implementation and customization use the </w:t>
+      </w:r>
+      <w:r>
+        <w:t xml:space="preserve">D3 wrapper by </w:t>
       </w:r>
       <w:r>
         <w:t>https://shahinrostami.com/ and</w:t>
@@ -1751,6 +2056,7 @@
     </w:p>
     <w:p>
       <w:r>
+        <w:lastRenderedPageBreak/>
         <w:t xml:space="preserve">Describe as many alternatives as you wish and justify why your </w:t>
       </w:r>
       <w:r>
@@ -1820,7 +2126,6 @@
     </w:p>
     <w:p>
       <w:r>
-        <w:lastRenderedPageBreak/>
         <w:t xml:space="preserve">Justify why the design of your final visualization is more effective for the described tasks. Note that the final visualization should be more effective on the listed main task, but an alternative visualization can be more effective for some of the secondary tasks.  </w:t>
       </w:r>
     </w:p>
@@ -1850,7 +2155,7 @@
         </w:rPr>
         <w:t xml:space="preserve"> post: </w:t>
       </w:r>
-      <w:hyperlink r:id="rId11">
+      <w:hyperlink r:id="rId10">
         <w:r>
           <w:rPr>
             <w:i/>
@@ -1864,7 +2169,21 @@
         <w:rPr>
           <w:i/>
         </w:rPr>
-        <w:t>. In the article, she justifies how dual charts are a worse alternative than, for example, having two line charts side-by-side, not only by explaining intuitively how dual axis can be misleading but also by research results. In particular, she uses results from the following article:</w:t>
+        <w:t xml:space="preserve">. In the article, she justifies how dual charts are a worse alternative than, for example, having </w:t>
+      </w:r>
+      <w:proofErr w:type="gramStart"/>
+      <w:r>
+        <w:rPr>
+          <w:i/>
+        </w:rPr>
+        <w:t>two line</w:t>
+      </w:r>
+      <w:proofErr w:type="gramEnd"/>
+      <w:r>
+        <w:rPr>
+          <w:i/>
+        </w:rPr>
+        <w:t xml:space="preserve"> charts side-by-side, not only by explaining intuitively how dual axis can be misleading but also by research results. In particular, she uses results from the following article:</w:t>
       </w:r>
     </w:p>
     <w:p>
@@ -1910,13 +2229,92 @@
       </w:pPr>
       <w:r>
         <w:rPr>
+          <w:u w:val="single"/>
+        </w:rPr>
+        <w:t>Design Decisions</w:t>
+      </w:r>
+    </w:p>
+    <w:p>
+      <w:r>
+        <w:t xml:space="preserve">One alternative I explored thoroughly was to use the </w:t>
+      </w:r>
+      <w:proofErr w:type="spellStart"/>
+      <w:r>
+        <w:t>Holoviews</w:t>
+      </w:r>
+      <w:proofErr w:type="spellEnd"/>
+      <w:r>
+        <w:t xml:space="preserve"> framework for creating a similar chord diagram. The encodings would be similar. Nodes would represent word frequencies, edges would represent the bigram occurrences of each pair, and the number of edges would represent </w:t>
+      </w:r>
+    </w:p>
+    <w:p>
+      <w:r>
+        <w:t>The major difference would be in functionality discussed in detail below.</w:t>
+      </w:r>
+      <w:r>
+        <w:t xml:space="preserve"> </w:t>
+      </w:r>
+      <w:proofErr w:type="spellStart"/>
+      <w:r>
+        <w:t>Holoviews</w:t>
+      </w:r>
+      <w:proofErr w:type="spellEnd"/>
+      <w:r>
+        <w:t xml:space="preserve"> is less dependent on cursor movement and placement.</w:t>
+      </w:r>
+    </w:p>
+    <w:p>
+      <w:r>
+        <w:t xml:space="preserve">In summary, </w:t>
+      </w:r>
+      <w:proofErr w:type="spellStart"/>
+      <w:r>
+        <w:t>Holoviews</w:t>
+      </w:r>
+      <w:proofErr w:type="spellEnd"/>
+      <w:r>
+        <w:t xml:space="preserve"> is a far superior solution for mobile and for balanced datasets. </w:t>
+      </w:r>
+    </w:p>
+    <w:p>
+      <w:r>
+        <w:t xml:space="preserve">One alternative which I considered was to remove </w:t>
+      </w:r>
+      <w:proofErr w:type="spellStart"/>
+      <w:r>
+        <w:t>stopwords</w:t>
+      </w:r>
+      <w:proofErr w:type="spellEnd"/>
+      <w:r>
+        <w:t xml:space="preserve"> entirely. It would mostly solve the problem outsized nodes. However, many </w:t>
+      </w:r>
+      <w:proofErr w:type="spellStart"/>
+      <w:r>
+        <w:t>stopwords</w:t>
+      </w:r>
+      <w:proofErr w:type="spellEnd"/>
+      <w:r>
+        <w:t xml:space="preserve"> are very useful in creating grammatically correct titles. In a user’s travel around the diagram, they are simply too useful as origins and intermediate stops that I chose to leave them.</w:t>
+      </w:r>
+    </w:p>
+    <w:p>
+      <w:pPr>
+        <w:pStyle w:val="Heading3"/>
+        <w:rPr>
+          <w:u w:val="single"/>
+        </w:rPr>
+      </w:pPr>
+      <w:r>
+        <w:rPr>
           <w:noProof/>
-        </w:rPr>
+          <w:u w:val="single"/>
+        </w:rPr>
+        <w:lastRenderedPageBreak/>
         <w:drawing>
-          <wp:inline distT="0" distB="0" distL="0" distR="0" wp14:anchorId="2C3F5141" wp14:editId="18EB234A">
-            <wp:extent cx="5943600" cy="2781300"/>
+          <wp:inline distT="0" distB="0" distL="0" distR="0" wp14:anchorId="0FCE55DA" wp14:editId="49D41702">
+            <wp:extent cx="5715000" cy="6096000"/>
             <wp:effectExtent l="0" t="0" r="0" b="0"/>
-            <wp:docPr id="5" name="Picture 5"/>
+            <wp:docPr id="8" name="Picture 8"/>
             <wp:cNvGraphicFramePr>
               <a:graphicFrameLocks xmlns:a="http://schemas.openxmlformats.org/drawingml/2006/main" noChangeAspect="1"/>
             </wp:cNvGraphicFramePr>
@@ -1924,13 +2322,13 @@
               <a:graphicData uri="http://schemas.openxmlformats.org/drawingml/2006/picture">
                 <pic:pic xmlns:pic="http://schemas.openxmlformats.org/drawingml/2006/picture">
                   <pic:nvPicPr>
-                    <pic:cNvPr id="0" name="Picture 2"/>
+                    <pic:cNvPr id="0" name="Picture 3"/>
                     <pic:cNvPicPr>
                       <a:picLocks noChangeAspect="1" noChangeArrowheads="1"/>
                     </pic:cNvPicPr>
                   </pic:nvPicPr>
                   <pic:blipFill>
-                    <a:blip r:embed="rId12" cstate="print">
+                    <a:blip r:embed="rId11">
                       <a:extLst>
                         <a:ext uri="{28A0092B-C50C-407E-A947-70E740481C1C}">
                           <a14:useLocalDpi xmlns:a14="http://schemas.microsoft.com/office/drawing/2010/main" val="0"/>
@@ -1945,7 +2343,7 @@
                   <pic:spPr bwMode="auto">
                     <a:xfrm>
                       <a:off x="0" y="0"/>
-                      <a:ext cx="5943600" cy="2781300"/>
+                      <a:ext cx="5715000" cy="6096000"/>
                     </a:xfrm>
                     <a:prstGeom prst="rect">
                       <a:avLst/>
@@ -1973,80 +2371,377 @@
         <w:rPr>
           <w:u w:val="single"/>
         </w:rPr>
-        <w:t>Design Decisions</w:t>
-      </w:r>
-    </w:p>
-    <w:p>
-      <w:r>
-        <w:t xml:space="preserve">Describe how you have or will encode the previously described data in the alternative chart. </w:t>
-      </w:r>
-    </w:p>
-    <w:p>
-      <w:pPr>
-        <w:pStyle w:val="Heading3"/>
-        <w:rPr>
-          <w:u w:val="single"/>
-        </w:rPr>
-      </w:pPr>
-      <w:r>
-        <w:rPr>
-          <w:u w:val="single"/>
-        </w:rPr>
         <w:t>Comparison</w:t>
       </w:r>
     </w:p>
-    <w:p>
-      <w:r>
-        <w:t xml:space="preserve">Much better UI – </w:t>
-      </w:r>
-      <w:proofErr w:type="spellStart"/>
-      <w:r>
-        <w:t>mousewheel</w:t>
-      </w:r>
-      <w:proofErr w:type="spellEnd"/>
-      <w:r>
-        <w:t xml:space="preserve"> zoom, click and drag to pan</w:t>
-      </w:r>
-    </w:p>
-    <w:p>
-      <w:r>
-        <w:t xml:space="preserve">Worse - </w:t>
-      </w:r>
-    </w:p>
-    <w:p>
-      <w:pPr>
-        <w:pStyle w:val="Heading2"/>
-      </w:pPr>
-      <w:bookmarkStart w:id="14" w:name="_jazb3tui0n7c" w:colFirst="0" w:colLast="0"/>
-      <w:bookmarkEnd w:id="14"/>
-      <w:r>
-        <w:t>Alternative Visualization 3</w:t>
-      </w:r>
-    </w:p>
-    <w:p>
-      <w:r>
-        <w:t>...</w:t>
-      </w:r>
-    </w:p>
-    <w:p>
-      <w:pPr>
-        <w:rPr>
-          <w:color w:val="FF0000"/>
-        </w:rPr>
-      </w:pPr>
-    </w:p>
+    <w:tbl>
+      <w:tblPr>
+        <w:tblStyle w:val="TableGrid"/>
+        <w:tblW w:w="0" w:type="auto"/>
+        <w:tblLook w:val="04A0" w:firstRow="1" w:lastRow="0" w:firstColumn="1" w:lastColumn="0" w:noHBand="0" w:noVBand="1"/>
+      </w:tblPr>
+      <w:tblGrid>
+        <w:gridCol w:w="2425"/>
+        <w:gridCol w:w="3060"/>
+        <w:gridCol w:w="3531"/>
+      </w:tblGrid>
+      <w:tr>
+        <w:trPr>
+          <w:trHeight w:val="576"/>
+        </w:trPr>
+        <w:tc>
+          <w:tcPr>
+            <w:tcW w:w="2425" w:type="dxa"/>
+            <w:vAlign w:val="center"/>
+          </w:tcPr>
+          <w:p/>
+        </w:tc>
+        <w:tc>
+          <w:tcPr>
+            <w:tcW w:w="3060" w:type="dxa"/>
+            <w:vAlign w:val="center"/>
+          </w:tcPr>
+          <w:p>
+            <w:pPr>
+              <w:jc w:val="center"/>
+              <w:rPr>
+                <w:b/>
+                <w:bCs/>
+                <w:sz w:val="28"/>
+                <w:szCs w:val="28"/>
+              </w:rPr>
+            </w:pPr>
+            <w:proofErr w:type="spellStart"/>
+            <w:r>
+              <w:rPr>
+                <w:b/>
+                <w:bCs/>
+                <w:sz w:val="28"/>
+                <w:szCs w:val="28"/>
+              </w:rPr>
+              <w:t>Holoviews</w:t>
+            </w:r>
+            <w:proofErr w:type="spellEnd"/>
+          </w:p>
+        </w:tc>
+        <w:tc>
+          <w:tcPr>
+            <w:tcW w:w="3531" w:type="dxa"/>
+            <w:vAlign w:val="center"/>
+          </w:tcPr>
+          <w:p>
+            <w:pPr>
+              <w:jc w:val="center"/>
+              <w:rPr>
+                <w:b/>
+                <w:bCs/>
+                <w:sz w:val="28"/>
+                <w:szCs w:val="28"/>
+              </w:rPr>
+            </w:pPr>
+            <w:r>
+              <w:rPr>
+                <w:b/>
+                <w:bCs/>
+                <w:sz w:val="28"/>
+                <w:szCs w:val="28"/>
+              </w:rPr>
+              <w:t>Chord</w:t>
+            </w:r>
+          </w:p>
+        </w:tc>
+      </w:tr>
+      <w:tr>
+        <w:trPr>
+          <w:trHeight w:val="576"/>
+        </w:trPr>
+        <w:tc>
+          <w:tcPr>
+            <w:tcW w:w="2425" w:type="dxa"/>
+            <w:vAlign w:val="center"/>
+          </w:tcPr>
+          <w:p>
+            <w:pPr>
+              <w:rPr>
+                <w:b/>
+                <w:bCs/>
+                <w:sz w:val="24"/>
+                <w:szCs w:val="24"/>
+              </w:rPr>
+            </w:pPr>
+            <w:r>
+              <w:rPr>
+                <w:b/>
+                <w:bCs/>
+                <w:sz w:val="24"/>
+                <w:szCs w:val="24"/>
+              </w:rPr>
+              <w:t>Zoom</w:t>
+            </w:r>
+          </w:p>
+        </w:tc>
+        <w:tc>
+          <w:tcPr>
+            <w:tcW w:w="3060" w:type="dxa"/>
+            <w:vAlign w:val="center"/>
+          </w:tcPr>
+          <w:p>
+            <w:r>
+              <w:t xml:space="preserve">Built-in support for </w:t>
+            </w:r>
+            <w:proofErr w:type="spellStart"/>
+            <w:r>
+              <w:t>mousewheel</w:t>
+            </w:r>
+            <w:proofErr w:type="spellEnd"/>
+            <w:r>
+              <w:t xml:space="preserve"> or pinch-to-zoom</w:t>
+            </w:r>
+          </w:p>
+        </w:tc>
+        <w:tc>
+          <w:tcPr>
+            <w:tcW w:w="3531" w:type="dxa"/>
+            <w:vAlign w:val="center"/>
+          </w:tcPr>
+          <w:p>
+            <w:r>
+              <w:t>Browser zoom only</w:t>
+            </w:r>
+          </w:p>
+        </w:tc>
+      </w:tr>
+      <w:tr>
+        <w:trPr>
+          <w:trHeight w:val="576"/>
+        </w:trPr>
+        <w:tc>
+          <w:tcPr>
+            <w:tcW w:w="2425" w:type="dxa"/>
+            <w:vAlign w:val="center"/>
+          </w:tcPr>
+          <w:p>
+            <w:pPr>
+              <w:rPr>
+                <w:b/>
+                <w:bCs/>
+                <w:sz w:val="24"/>
+                <w:szCs w:val="24"/>
+              </w:rPr>
+            </w:pPr>
+            <w:r>
+              <w:rPr>
+                <w:b/>
+                <w:bCs/>
+                <w:sz w:val="24"/>
+                <w:szCs w:val="24"/>
+              </w:rPr>
+              <w:t>Pan</w:t>
+            </w:r>
+          </w:p>
+        </w:tc>
+        <w:tc>
+          <w:tcPr>
+            <w:tcW w:w="3060" w:type="dxa"/>
+            <w:vAlign w:val="center"/>
+          </w:tcPr>
+          <w:p>
+            <w:r>
+              <w:t>Drag to pan</w:t>
+            </w:r>
+          </w:p>
+        </w:tc>
+        <w:tc>
+          <w:tcPr>
+            <w:tcW w:w="3531" w:type="dxa"/>
+            <w:vAlign w:val="center"/>
+          </w:tcPr>
+          <w:p>
+            <w:r>
+              <w:t>None</w:t>
+            </w:r>
+          </w:p>
+        </w:tc>
+      </w:tr>
+      <w:tr>
+        <w:trPr>
+          <w:trHeight w:val="576"/>
+        </w:trPr>
+        <w:tc>
+          <w:tcPr>
+            <w:tcW w:w="2425" w:type="dxa"/>
+            <w:vAlign w:val="center"/>
+          </w:tcPr>
+          <w:p>
+            <w:pPr>
+              <w:rPr>
+                <w:b/>
+                <w:bCs/>
+                <w:sz w:val="24"/>
+                <w:szCs w:val="24"/>
+              </w:rPr>
+            </w:pPr>
+            <w:r>
+              <w:rPr>
+                <w:b/>
+                <w:bCs/>
+                <w:sz w:val="24"/>
+                <w:szCs w:val="24"/>
+              </w:rPr>
+              <w:t>Dynamic Scaling</w:t>
+            </w:r>
+          </w:p>
+        </w:tc>
+        <w:tc>
+          <w:tcPr>
+            <w:tcW w:w="3060" w:type="dxa"/>
+            <w:vAlign w:val="center"/>
+          </w:tcPr>
+          <w:p>
+            <w:r>
+              <w:t>Yes</w:t>
+            </w:r>
+          </w:p>
+        </w:tc>
+        <w:tc>
+          <w:tcPr>
+            <w:tcW w:w="3531" w:type="dxa"/>
+            <w:vAlign w:val="center"/>
+          </w:tcPr>
+          <w:p>
+            <w:r>
+              <w:t>Yes</w:t>
+            </w:r>
+          </w:p>
+        </w:tc>
+      </w:tr>
+      <w:tr>
+        <w:trPr>
+          <w:trHeight w:val="576"/>
+        </w:trPr>
+        <w:tc>
+          <w:tcPr>
+            <w:tcW w:w="2425" w:type="dxa"/>
+            <w:vAlign w:val="center"/>
+          </w:tcPr>
+          <w:p>
+            <w:pPr>
+              <w:rPr>
+                <w:b/>
+                <w:bCs/>
+                <w:sz w:val="24"/>
+                <w:szCs w:val="24"/>
+              </w:rPr>
+            </w:pPr>
+            <w:r>
+              <w:rPr>
+                <w:b/>
+                <w:bCs/>
+                <w:sz w:val="24"/>
+                <w:szCs w:val="24"/>
+              </w:rPr>
+              <w:t>Tap / Hover</w:t>
+            </w:r>
+          </w:p>
+        </w:tc>
+        <w:tc>
+          <w:tcPr>
+            <w:tcW w:w="3060" w:type="dxa"/>
+            <w:vAlign w:val="center"/>
+          </w:tcPr>
+          <w:p>
+            <w:r>
+              <w:t xml:space="preserve">Clickable nodes highlight and lock the selection. Hover over tooltip. </w:t>
+            </w:r>
+          </w:p>
+        </w:tc>
+        <w:tc>
+          <w:tcPr>
+            <w:tcW w:w="3531" w:type="dxa"/>
+            <w:vAlign w:val="center"/>
+          </w:tcPr>
+          <w:p>
+            <w:r>
+              <w:t>Node highlighting on hover only. Hover over tooltip.</w:t>
+            </w:r>
+          </w:p>
+        </w:tc>
+      </w:tr>
+      <w:tr>
+        <w:trPr>
+          <w:trHeight w:val="576"/>
+        </w:trPr>
+        <w:tc>
+          <w:tcPr>
+            <w:tcW w:w="2425" w:type="dxa"/>
+            <w:vAlign w:val="center"/>
+          </w:tcPr>
+          <w:p>
+            <w:pPr>
+              <w:rPr>
+                <w:b/>
+                <w:bCs/>
+                <w:sz w:val="24"/>
+                <w:szCs w:val="24"/>
+              </w:rPr>
+            </w:pPr>
+            <w:r>
+              <w:rPr>
+                <w:b/>
+                <w:bCs/>
+                <w:sz w:val="24"/>
+                <w:szCs w:val="24"/>
+              </w:rPr>
+              <w:t>Reset</w:t>
+            </w:r>
+          </w:p>
+        </w:tc>
+        <w:tc>
+          <w:tcPr>
+            <w:tcW w:w="3060" w:type="dxa"/>
+            <w:vAlign w:val="center"/>
+          </w:tcPr>
+          <w:p>
+            <w:r>
+              <w:t xml:space="preserve">One </w:t>
+            </w:r>
+            <w:proofErr w:type="gramStart"/>
+            <w:r>
+              <w:t>click</w:t>
+            </w:r>
+            <w:proofErr w:type="gramEnd"/>
+            <w:r>
+              <w:t xml:space="preserve"> to reset to default state</w:t>
+            </w:r>
+          </w:p>
+        </w:tc>
+        <w:tc>
+          <w:tcPr>
+            <w:tcW w:w="3531" w:type="dxa"/>
+            <w:vAlign w:val="center"/>
+          </w:tcPr>
+          <w:p>
+            <w:r>
+              <w:t>Automatically reset when cursor moved off-screen</w:t>
+            </w:r>
+          </w:p>
+        </w:tc>
+      </w:tr>
+    </w:tbl>
+    <w:p/>
     <w:sectPr>
-      <w:headerReference w:type="even" r:id="rId13"/>
-      <w:headerReference w:type="default" r:id="rId14"/>
-      <w:footerReference w:type="even" r:id="rId15"/>
-      <w:footerReference w:type="default" r:id="rId16"/>
-      <w:headerReference w:type="first" r:id="rId17"/>
-      <w:footerReference w:type="first" r:id="rId18"/>
-      <w:pgSz w:w="12240" w:h="15840"/>
+      <w:headerReference w:type="even" r:id="rId12"/>
+      <w:headerReference w:type="default" r:id="rId13"/>
+      <w:footerReference w:type="even" r:id="rId14"/>
+      <w:footerReference w:type="default" r:id="rId15"/>
+      <w:headerReference w:type="first" r:id="rId16"/>
+      <w:footerReference w:type="first" r:id="rId17"/>
+      <w:pgSz w:w="11906" w:h="16838" w:code="9"/>
       <w:pgMar w:top="1080" w:right="1440" w:bottom="1080" w:left="1440" w:header="0" w:footer="720" w:gutter="0"/>
       <w:pgNumType w:start="0"/>
       <w:cols w:space="720"/>
       <w:titlePg/>
+      <w:docGrid w:linePitch="299"/>
     </w:sectPr>
   </w:body>
 </w:document>
@@ -2163,8 +2858,8 @@
       <w:spacing w:before="600"/>
       <w:jc w:val="right"/>
     </w:pPr>
-    <w:bookmarkStart w:id="15" w:name="_9nvcibv3gama" w:colFirst="0" w:colLast="0"/>
-    <w:bookmarkEnd w:id="15"/>
+    <w:bookmarkStart w:id="14" w:name="_9nvcibv3gama" w:colFirst="0" w:colLast="0"/>
+    <w:bookmarkEnd w:id="14"/>
     <w:r>
       <w:rPr>
         <w:color w:val="000000"/>
@@ -2278,7 +2973,7 @@
 <file path=word/numbering.xml><?xml version="1.0" encoding="utf-8"?>
 <w:numbering xmlns:wpc="http://schemas.microsoft.com/office/word/2010/wordprocessingCanvas" xmlns:cx="http://schemas.microsoft.com/office/drawing/2014/chartex" xmlns:cx1="http://schemas.microsoft.com/office/drawing/2015/9/8/chartex" xmlns:cx2="http://schemas.microsoft.com/office/drawing/2015/10/21/chartex" xmlns:cx3="http://schemas.microsoft.com/office/drawing/2016/5/9/chartex" xmlns:cx4="http://schemas.microsoft.com/office/drawing/2016/5/10/chartex" xmlns:cx5="http://schemas.microsoft.com/office/drawing/2016/5/11/chartex" xmlns:cx6="http://schemas.microsoft.com/office/drawing/2016/5/12/chartex" xmlns:cx7="http://schemas.microsoft.com/office/drawing/2016/5/13/chartex" xmlns:cx8="http://schemas.microsoft.com/office/drawing/2016/5/14/chartex" xmlns:mc="http://schemas.openxmlformats.org/markup-compatibility/2006" xmlns:aink="http://schemas.microsoft.com/office/drawing/2016/ink" xmlns:am3d="http://schemas.microsoft.com/office/drawing/2017/model3d" xmlns:o="urn:schemas-microsoft-com:office:office" xmlns:r="http://schemas.openxmlformats.org/officeDocument/2006/relationships" xmlns:m="http://schemas.openxmlformats.org/officeDocument/2006/math" xmlns:v="urn:schemas-microsoft-com:vml" xmlns:wp14="http://schemas.microsoft.com/office/word/2010/wordprocessingDrawing" xmlns:wp="http://schemas.openxmlformats.org/drawingml/2006/wordprocessingDrawing" xmlns:w10="urn:schemas-microsoft-com:office:word" xmlns:w="http://schemas.openxmlformats.org/wordprocessingml/2006/main" xmlns:w14="http://schemas.microsoft.com/office/word/2010/wordml" xmlns:w15="http://schemas.microsoft.com/office/word/2012/wordml" xmlns:w16cex="http://schemas.microsoft.com/office/word/2018/wordml/cex" xmlns:w16cid="http://schemas.microsoft.com/office/word/2016/wordml/cid" xmlns:w16="http://schemas.microsoft.com/office/word/2018/wordml" xmlns:w16se="http://schemas.microsoft.com/office/word/2015/wordml/symex" xmlns:wpg="http://schemas.microsoft.com/office/word/2010/wordprocessingGroup" xmlns:wpi="http://schemas.microsoft.com/office/word/2010/wordprocessingInk" xmlns:wne="http://schemas.microsoft.com/office/word/2006/wordml" xmlns:wps="http://schemas.microsoft.com/office/word/2010/wordprocessingShape" mc:Ignorable="w14 w15 w16se w16cid w16 w16cex wp14">
   <w:abstractNum w:abstractNumId="0" w15:restartNumberingAfterBreak="0">
-    <w:nsid w:val="76643C86"/>
+    <w:nsid w:val="0B020A21"/>
     <w:multiLevelType w:val="multilevel"/>
     <w:tmpl w:val="2806B500"/>
     <w:lvl w:ilvl="0">
@@ -2390,7 +3085,123 @@
       </w:rPr>
     </w:lvl>
   </w:abstractNum>
+  <w:abstractNum w:abstractNumId="1" w15:restartNumberingAfterBreak="0">
+    <w:nsid w:val="76643C86"/>
+    <w:multiLevelType w:val="multilevel"/>
+    <w:tmpl w:val="2806B500"/>
+    <w:lvl w:ilvl="0">
+      <w:start w:val="1"/>
+      <w:numFmt w:val="decimal"/>
+      <w:lvlText w:val="%1."/>
+      <w:lvlJc w:val="left"/>
+      <w:pPr>
+        <w:ind w:left="720" w:hanging="360"/>
+      </w:pPr>
+      <w:rPr>
+        <w:u w:val="none"/>
+      </w:rPr>
+    </w:lvl>
+    <w:lvl w:ilvl="1">
+      <w:start w:val="1"/>
+      <w:numFmt w:val="lowerLetter"/>
+      <w:lvlText w:val="%2."/>
+      <w:lvlJc w:val="left"/>
+      <w:pPr>
+        <w:ind w:left="1440" w:hanging="360"/>
+      </w:pPr>
+      <w:rPr>
+        <w:u w:val="none"/>
+      </w:rPr>
+    </w:lvl>
+    <w:lvl w:ilvl="2">
+      <w:start w:val="1"/>
+      <w:numFmt w:val="lowerRoman"/>
+      <w:lvlText w:val="%3."/>
+      <w:lvlJc w:val="right"/>
+      <w:pPr>
+        <w:ind w:left="2160" w:hanging="360"/>
+      </w:pPr>
+      <w:rPr>
+        <w:u w:val="none"/>
+      </w:rPr>
+    </w:lvl>
+    <w:lvl w:ilvl="3">
+      <w:start w:val="1"/>
+      <w:numFmt w:val="decimal"/>
+      <w:lvlText w:val="%4."/>
+      <w:lvlJc w:val="left"/>
+      <w:pPr>
+        <w:ind w:left="2880" w:hanging="360"/>
+      </w:pPr>
+      <w:rPr>
+        <w:u w:val="none"/>
+      </w:rPr>
+    </w:lvl>
+    <w:lvl w:ilvl="4">
+      <w:start w:val="1"/>
+      <w:numFmt w:val="lowerLetter"/>
+      <w:lvlText w:val="%5."/>
+      <w:lvlJc w:val="left"/>
+      <w:pPr>
+        <w:ind w:left="3600" w:hanging="360"/>
+      </w:pPr>
+      <w:rPr>
+        <w:u w:val="none"/>
+      </w:rPr>
+    </w:lvl>
+    <w:lvl w:ilvl="5">
+      <w:start w:val="1"/>
+      <w:numFmt w:val="lowerRoman"/>
+      <w:lvlText w:val="%6."/>
+      <w:lvlJc w:val="right"/>
+      <w:pPr>
+        <w:ind w:left="4320" w:hanging="360"/>
+      </w:pPr>
+      <w:rPr>
+        <w:u w:val="none"/>
+      </w:rPr>
+    </w:lvl>
+    <w:lvl w:ilvl="6">
+      <w:start w:val="1"/>
+      <w:numFmt w:val="decimal"/>
+      <w:lvlText w:val="%7."/>
+      <w:lvlJc w:val="left"/>
+      <w:pPr>
+        <w:ind w:left="5040" w:hanging="360"/>
+      </w:pPr>
+      <w:rPr>
+        <w:u w:val="none"/>
+      </w:rPr>
+    </w:lvl>
+    <w:lvl w:ilvl="7">
+      <w:start w:val="1"/>
+      <w:numFmt w:val="lowerLetter"/>
+      <w:lvlText w:val="%8."/>
+      <w:lvlJc w:val="left"/>
+      <w:pPr>
+        <w:ind w:left="5760" w:hanging="360"/>
+      </w:pPr>
+      <w:rPr>
+        <w:u w:val="none"/>
+      </w:rPr>
+    </w:lvl>
+    <w:lvl w:ilvl="8">
+      <w:start w:val="1"/>
+      <w:numFmt w:val="lowerRoman"/>
+      <w:lvlText w:val="%9."/>
+      <w:lvlJc w:val="right"/>
+      <w:pPr>
+        <w:ind w:left="6480" w:hanging="360"/>
+      </w:pPr>
+      <w:rPr>
+        <w:u w:val="none"/>
+      </w:rPr>
+    </w:lvl>
+  </w:abstractNum>
   <w:num w:numId="1">
+    <w:abstractNumId w:val="1"/>
+  </w:num>
+  <w:num w:numId="2">
     <w:abstractNumId w:val="0"/>
   </w:num>
 </w:numbering>

</xml_diff>